<commit_message>
e2e test for Spa Rest
</commit_message>
<xml_diff>
--- a/doc/advanced/exams/group_mock_exam.docx
+++ b/doc/advanced/exams/group_mock_exam.docx
@@ -13,15 +13,7 @@
     <w:p/>
     <w:p>
       <w:r>
-        <w:t>The exam needs to be done in groups of 3 students, over a period of 2 months. Only in very special cases it will be allowed a different number of students per group.  Student groups have to be defined before the exam starts, and will not change during the course, unless in very special situations (</w:t>
-      </w:r>
-      <w:proofErr w:type="spellStart"/>
-      <w:r>
-        <w:t>eg</w:t>
-      </w:r>
-      <w:proofErr w:type="spellEnd"/>
-      <w:r>
-        <w:t>, certified sickness).</w:t>
+        <w:t>The exam needs to be done in groups of 3 students, over a period of 2 months. Only in very special cases it will be allowed a different number of students per group.  Student groups have to be defined before the exam starts, and will not change during the course, unless in very special situations (eg, certified sickness).</w:t>
       </w:r>
     </w:p>
     <w:p>
@@ -49,23 +41,7 @@
         <w:t>F</w:t>
       </w:r>
       <w:r>
-        <w:t xml:space="preserve">. Such assessment will be based on the </w:t>
-      </w:r>
-      <w:proofErr w:type="spellStart"/>
-      <w:r>
-        <w:t>Git</w:t>
-      </w:r>
-      <w:proofErr w:type="spellEnd"/>
-      <w:r>
-        <w:t xml:space="preserve"> history of the project. For example, during the marking of a project, if an examiner suspects that a student did only little compared to the rest of the group, the examiner can check every single </w:t>
-      </w:r>
-      <w:proofErr w:type="spellStart"/>
-      <w:r>
-        <w:t>Git</w:t>
-      </w:r>
-      <w:proofErr w:type="spellEnd"/>
-      <w:r>
-        <w:t xml:space="preserve"> commit from that specific student to assess his/her individual contribution to the project, and possibly give a different grade (usually an </w:t>
+        <w:t xml:space="preserve">. Such assessment will be based on the Git history of the project. For example, during the marking of a project, if an examiner suspects that a student did only little compared to the rest of the group, the examiner can check every single Git commit from that specific student to assess his/her individual contribution to the project, and possibly give a different grade (usually an </w:t>
       </w:r>
       <w:r>
         <w:rPr>
@@ -145,28 +121,12 @@
         <w:t>not</w:t>
       </w:r>
       <w:r>
-        <w:t xml:space="preserve"> imply that there was any complain in the first place. Different grades can be given based on what delivered, and especially depending on the </w:t>
-      </w:r>
-      <w:proofErr w:type="spellStart"/>
-      <w:r>
-        <w:t>Git</w:t>
-      </w:r>
-      <w:proofErr w:type="spellEnd"/>
-      <w:r>
-        <w:t xml:space="preserve"> history.  </w:t>
-      </w:r>
-    </w:p>
-    <w:p>
-      <w:r>
-        <w:t xml:space="preserve">The exam consists in building an enterprise application using a </w:t>
-      </w:r>
-      <w:proofErr w:type="spellStart"/>
-      <w:r>
-        <w:t>microservice</w:t>
-      </w:r>
-      <w:proofErr w:type="spellEnd"/>
-      <w:r>
-        <w:t xml:space="preserve"> architecture. The main goal of the exam is to show the understanding of the different technologies learned in class. The more technologies you can use and integrate together, the better.</w:t>
+        <w:t xml:space="preserve"> imply that there was any complain in the first place. Different grades can be given based on what delivered, and especially depending on the Git history.  </w:t>
+      </w:r>
+    </w:p>
+    <w:p>
+      <w:r>
+        <w:t>The exam consists in building an enterprise application using a microservice architecture. The main goal of the exam is to show the understanding of the different technologies learned in class. The more technologies you can use and integrate together, the better.</w:t>
       </w:r>
     </w:p>
     <w:p>
@@ -209,15 +169,7 @@
     </w:p>
     <w:p>
       <w:r>
-        <w:t xml:space="preserve">The </w:t>
-      </w:r>
-      <w:proofErr w:type="spellStart"/>
-      <w:r>
-        <w:t>microservice</w:t>
-      </w:r>
-      <w:proofErr w:type="spellEnd"/>
-      <w:r>
-        <w:t xml:space="preserve"> </w:t>
+        <w:t xml:space="preserve">The microservice </w:t>
       </w:r>
       <w:r>
         <w:t xml:space="preserve">that you need to build </w:t>
@@ -307,35 +259,23 @@
         <w:t>F</w:t>
       </w:r>
       <w:r>
-        <w:t>, but you will be subject to further disciplinary actions. You can of course re-use some existing code snippets (</w:t>
-      </w:r>
-      <w:proofErr w:type="spellStart"/>
-      <w:r>
-        <w:t>eg</w:t>
-      </w:r>
-      <w:proofErr w:type="spellEnd"/>
-      <w:r>
-        <w:t xml:space="preserve"> from </w:t>
-      </w:r>
-      <w:proofErr w:type="spellStart"/>
+        <w:t xml:space="preserve">, but you will be subject to further disciplinary actions. You can of course re-use some existing code snippets (eg from </w:t>
+      </w:r>
       <w:r>
         <w:rPr>
           <w:i/>
         </w:rPr>
         <w:t>StackOverflow</w:t>
       </w:r>
-      <w:proofErr w:type="spellEnd"/>
       <w:r>
         <w:t xml:space="preserve">) to achieve some special functionalities (but recall to write a code comment about it, e.g., a link to the </w:t>
       </w:r>
-      <w:proofErr w:type="spellStart"/>
       <w:r>
         <w:rPr>
           <w:i/>
         </w:rPr>
         <w:t>StackOverflow</w:t>
       </w:r>
-      <w:proofErr w:type="spellEnd"/>
       <w:r>
         <w:t xml:space="preserve"> page).</w:t>
       </w:r>
@@ -351,47 +291,7 @@
         <w:t>MUST</w:t>
       </w:r>
       <w:r>
-        <w:t xml:space="preserve"> be done using </w:t>
-      </w:r>
-      <w:proofErr w:type="spellStart"/>
-      <w:r>
-        <w:t>Git</w:t>
-      </w:r>
-      <w:proofErr w:type="spellEnd"/>
-      <w:r>
-        <w:t xml:space="preserve">. Make sure to make “sensible” commits, with “sensible” comments. Do not spam your </w:t>
-      </w:r>
-      <w:proofErr w:type="spellStart"/>
-      <w:r>
-        <w:t>Git</w:t>
-      </w:r>
-      <w:proofErr w:type="spellEnd"/>
-      <w:r>
-        <w:t xml:space="preserve"> history of meaningless commits just for the sake of increasing your number of commits. Recall: an examiner can look at the </w:t>
-      </w:r>
-      <w:proofErr w:type="spellStart"/>
-      <w:r>
-        <w:t>Git</w:t>
-      </w:r>
-      <w:proofErr w:type="spellEnd"/>
-      <w:r>
-        <w:t xml:space="preserve"> history of your project when deciding whether some students should be graded differently from the rest of the group. It is recommended to use </w:t>
-      </w:r>
-      <w:proofErr w:type="spellStart"/>
-      <w:r>
-        <w:t>Bitbucket</w:t>
-      </w:r>
-      <w:proofErr w:type="spellEnd"/>
-      <w:r>
-        <w:t xml:space="preserve"> as </w:t>
-      </w:r>
-      <w:proofErr w:type="spellStart"/>
-      <w:r>
-        <w:t>Git</w:t>
-      </w:r>
-      <w:proofErr w:type="spellEnd"/>
-      <w:r>
-        <w:t xml:space="preserve"> host provider, as it has free private repositories (you can easily move it</w:t>
+        <w:t xml:space="preserve"> be done using Git. Make sure to make “sensible” commits, with “sensible” comments. Do not spam your Git history of meaningless commits just for the sake of increasing your number of commits. Recall: an examiner can look at the Git history of your project when deciding whether some students should be graded differently from the rest of the group. It is recommended to use Bitbucket as Git host provider, as it has free private repositories (you can easily move it</w:t>
       </w:r>
       <w:r>
         <w:t xml:space="preserve"> to GitH</w:t>
@@ -405,29 +305,13 @@
     </w:p>
     <w:p>
       <w:r>
-        <w:t xml:space="preserve">Each student should use only a single </w:t>
-      </w:r>
-      <w:proofErr w:type="spellStart"/>
-      <w:r>
-        <w:t>Git</w:t>
-      </w:r>
-      <w:proofErr w:type="spellEnd"/>
-      <w:r>
-        <w:t xml:space="preserve"> account / </w:t>
+        <w:t xml:space="preserve">Each student should use only a single Git account / </w:t>
       </w:r>
       <w:r>
         <w:t>user</w:t>
       </w:r>
       <w:r>
-        <w:t xml:space="preserve">-name when making commits. Therefore, in a group of 3 students, when looking at the </w:t>
-      </w:r>
-      <w:proofErr w:type="spellStart"/>
-      <w:r>
-        <w:t>Git</w:t>
-      </w:r>
-      <w:proofErr w:type="spellEnd"/>
-      <w:r>
-        <w:t xml:space="preserve"> history</w:t>
+        <w:t>-name when making commits. Therefore, in a group of 3 students, when looking at the Git history</w:t>
       </w:r>
       <w:r>
         <w:t>,</w:t>
@@ -445,15 +329,7 @@
         <w:t>screw up</w:t>
       </w:r>
       <w:r>
-        <w:t xml:space="preserve"> and make </w:t>
-      </w:r>
-      <w:proofErr w:type="spellStart"/>
-      <w:r>
-        <w:t>Git</w:t>
-      </w:r>
-      <w:proofErr w:type="spellEnd"/>
-      <w:r>
-        <w:t xml:space="preserve"> commits with different user-names, write about it in the </w:t>
+        <w:t xml:space="preserve"> and make Git commits with different user-names, write about it in the </w:t>
       </w:r>
       <w:r>
         <w:rPr>
@@ -491,15 +367,7 @@
         <w:t xml:space="preserve"> (apart from the 3 base REST APIs)</w:t>
       </w:r>
       <w:r>
-        <w:t xml:space="preserve">, nor penalized. However, recall that, when students are evaluated individually, what counts is the user-name in the </w:t>
-      </w:r>
-      <w:proofErr w:type="spellStart"/>
-      <w:r>
-        <w:t>Git</w:t>
-      </w:r>
-      <w:proofErr w:type="spellEnd"/>
-      <w:r>
-        <w:t xml:space="preserve"> history. If 2 students want to do pair-programming, make sure to alternate user-names between com</w:t>
+        <w:t>, nor penalized. However, recall that, when students are evaluated individually, what counts is the user-name in the Git history. If 2 students want to do pair-programming, make sure to alternate user-names between com</w:t>
       </w:r>
       <w:r>
         <w:t>mits. Otherwise, it will result</w:t>
@@ -510,15 +378,7 @@
     </w:p>
     <w:p>
       <w:r>
-        <w:t xml:space="preserve">You should have a single </w:t>
-      </w:r>
-      <w:proofErr w:type="spellStart"/>
-      <w:r>
-        <w:t>Git</w:t>
-      </w:r>
-      <w:proofErr w:type="spellEnd"/>
-      <w:r>
-        <w:t xml:space="preserve"> repository for the whole project. You MUST use Maven, where each service is in its own Maven module. You </w:t>
+        <w:t xml:space="preserve">You should have a single Git repository for the whole project. You MUST use Maven, where each service is in its own Maven module. You </w:t>
       </w:r>
       <w:r>
         <w:t>must</w:t>
@@ -538,148 +398,96 @@
       <w:r>
         <w:t>(i.e., do not rely on SNAPSHOT dependencies of third-party libraries that were built locally on your machine). All tests must run and pass when running “</w:t>
       </w:r>
-      <w:proofErr w:type="spellStart"/>
       <w:r>
         <w:rPr>
           <w:i/>
         </w:rPr>
-        <w:t>mvn</w:t>
-      </w:r>
-      <w:proofErr w:type="spellEnd"/>
+        <w:t>mvn clean verify</w:t>
+      </w:r>
+      <w:r>
+        <w:t>”. Note: examiners</w:t>
+      </w:r>
+      <w:r>
+        <w:t xml:space="preserve"> will run such command on </w:t>
+      </w:r>
+      <w:r>
+        <w:t>their</w:t>
+      </w:r>
+      <w:r>
+        <w:t xml:space="preserve"> machine when evaluating your </w:t>
+      </w:r>
+      <w:r>
+        <w:t>project</w:t>
+      </w:r>
+      <w:r>
+        <w:t>. Compilation failures will heavily reduce your grade.</w:t>
+      </w:r>
+    </w:p>
+    <w:p>
+      <w:r>
+        <w:t>You must set up a proper “</w:t>
+      </w:r>
       <w:r>
         <w:rPr>
           <w:i/>
         </w:rPr>
-        <w:t xml:space="preserve"> clean verify</w:t>
-      </w:r>
-      <w:r>
-        <w:t>”. Note: examiners</w:t>
-      </w:r>
-      <w:r>
-        <w:t xml:space="preserve"> will run such command on </w:t>
-      </w:r>
-      <w:r>
-        <w:t>their</w:t>
-      </w:r>
-      <w:r>
-        <w:t xml:space="preserve"> machine when evaluating your </w:t>
-      </w:r>
-      <w:r>
-        <w:t>project</w:t>
-      </w:r>
-      <w:r>
-        <w:t>. Compilation failures will heavily reduce your grade.</w:t>
-      </w:r>
-    </w:p>
-    <w:p>
-      <w:r>
-        <w:t xml:space="preserve">You must set up a proper </w:t>
-      </w:r>
-      <w:proofErr w:type="gramStart"/>
-      <w:r>
-        <w:t>“</w:t>
+        <w:t>.gitignore</w:t>
       </w:r>
       <w:r>
         <w:rPr>
           <w:i/>
         </w:rPr>
-        <w:t>.</w:t>
-      </w:r>
-      <w:proofErr w:type="spellStart"/>
+        <w:t>”</w:t>
+      </w:r>
+      <w:r>
+        <w:t xml:space="preserve"> file. For example, “</w:t>
+      </w:r>
       <w:r>
         <w:rPr>
           <w:i/>
         </w:rPr>
-        <w:t>gitignore</w:t>
-      </w:r>
-      <w:proofErr w:type="spellEnd"/>
-      <w:proofErr w:type="gramEnd"/>
+        <w:t>.iml</w:t>
+      </w:r>
+      <w:r>
+        <w:t>”, “</w:t>
+      </w:r>
       <w:r>
         <w:rPr>
           <w:i/>
         </w:rPr>
+        <w:t>.idea</w:t>
+      </w:r>
+      <w:r>
         <w:t>”</w:t>
       </w:r>
       <w:r>
-        <w:t xml:space="preserve"> file. For example, </w:t>
-      </w:r>
-      <w:proofErr w:type="gramStart"/>
-      <w:r>
-        <w:t>“</w:t>
+        <w:t>, “</w:t>
       </w:r>
       <w:r>
         <w:rPr>
           <w:i/>
         </w:rPr>
-        <w:t>.</w:t>
-      </w:r>
-      <w:proofErr w:type="spellStart"/>
+        <w:t>node_modules</w:t>
+      </w:r>
+      <w:r>
+        <w:t>”</w:t>
+      </w:r>
+      <w:r>
+        <w:t xml:space="preserve"> and “</w:t>
+      </w:r>
       <w:r>
         <w:rPr>
           <w:i/>
         </w:rPr>
-        <w:t>iml</w:t>
-      </w:r>
-      <w:proofErr w:type="spellEnd"/>
-      <w:proofErr w:type="gramEnd"/>
-      <w:r>
-        <w:t>”, “</w:t>
-      </w:r>
-      <w:r>
-        <w:rPr>
-          <w:i/>
-        </w:rPr>
-        <w:t>.idea</w:t>
-      </w:r>
-      <w:r>
-        <w:t>”</w:t>
-      </w:r>
-      <w:r>
-        <w:t>, “</w:t>
-      </w:r>
-      <w:proofErr w:type="spellStart"/>
-      <w:r>
-        <w:rPr>
-          <w:i/>
-        </w:rPr>
-        <w:t>node_modules</w:t>
-      </w:r>
-      <w:proofErr w:type="spellEnd"/>
-      <w:r>
-        <w:t>”</w:t>
-      </w:r>
-      <w:r>
-        <w:t xml:space="preserve"> and “</w:t>
-      </w:r>
-      <w:r>
-        <w:rPr>
-          <w:i/>
-        </w:rPr>
         <w:t>target</w:t>
       </w:r>
       <w:r>
-        <w:t xml:space="preserve">” must not be on the </w:t>
-      </w:r>
-      <w:proofErr w:type="spellStart"/>
-      <w:r>
-        <w:t>Git</w:t>
-      </w:r>
-      <w:proofErr w:type="spellEnd"/>
-      <w:r>
-        <w:t xml:space="preserve"> history. </w:t>
-      </w:r>
-    </w:p>
-    <w:p>
-      <w:r>
-        <w:t xml:space="preserve">If a student writes more than 1 REST service, there is no special requirement about those extra services. For example, you can write them in any language/framework (e.g., Scala or </w:t>
-      </w:r>
-      <w:proofErr w:type="spellStart"/>
-      <w:r>
-        <w:t>NodeJS</w:t>
-      </w:r>
-      <w:proofErr w:type="spellEnd"/>
-      <w:r>
-        <w:t>), as long as you configure your services to run in Docker. Note, however, that your entire project MUST be buildable with a single command from Maven (e.g., there are Maven plugins to build JavaScript projects). Furthermore, any number of students can work on the same extra service.</w:t>
+        <w:t xml:space="preserve">” must not be on the Git history. </w:t>
+      </w:r>
+    </w:p>
+    <w:p>
+      <w:r>
+        <w:t>If a student writes more than 1 REST service, there is no special requirement about those extra services. For example, you can write them in any language/framework (e.g., Scala or NodeJS), as long as you configure your services to run in Docker. Note, however, that your entire project MUST be buildable with a single command from Maven (e.g., there are Maven plugins to build JavaScript projects). Furthermore, any number of students can work on the same extra service.</w:t>
       </w:r>
     </w:p>
     <w:p>
@@ -690,15 +498,7 @@
         <w:t>requirement to build a Front-End GUI.</w:t>
       </w:r>
       <w:r>
-        <w:t xml:space="preserve"> One of the goals of this course is to learn how to integrate a GUI in a </w:t>
-      </w:r>
-      <w:proofErr w:type="spellStart"/>
-      <w:r>
-        <w:t>microservice</w:t>
-      </w:r>
-      <w:proofErr w:type="spellEnd"/>
-      <w:r>
-        <w:t xml:space="preserve"> architecture, </w:t>
+        <w:t xml:space="preserve"> One of the goals of this course is to learn how to integrate a GUI in a microservice architecture, </w:t>
       </w:r>
       <w:r>
         <w:t>but</w:t>
@@ -716,13 +516,8 @@
         <w:t>you can choose whatever technology you like, e.g., JavaScript frameworks like React or Angular</w:t>
       </w:r>
       <w:r>
-        <w:t xml:space="preserve"> running in </w:t>
-      </w:r>
-      <w:proofErr w:type="spellStart"/>
-      <w:r>
-        <w:t>NodeJS</w:t>
-      </w:r>
-      <w:proofErr w:type="spellEnd"/>
+        <w:t xml:space="preserve"> running in NodeJS</w:t>
+      </w:r>
       <w:r>
         <w:t xml:space="preserve">. </w:t>
       </w:r>
@@ -831,15 +626,7 @@
         </w:numPr>
       </w:pPr>
       <w:r>
-        <w:t xml:space="preserve">Link to where you have your </w:t>
-      </w:r>
-      <w:proofErr w:type="spellStart"/>
-      <w:r>
-        <w:t>Git</w:t>
-      </w:r>
-      <w:proofErr w:type="spellEnd"/>
-      <w:r>
-        <w:t xml:space="preserve"> repository (make sure examiners can have read access to it after the submission deadline is passed).</w:t>
+        <w:t>Link to where you have your Git repository (make sure examiners can have read access to it after the submission deadline is passed).</w:t>
       </w:r>
     </w:p>
     <w:p>
@@ -887,15 +674,7 @@
         </w:numPr>
       </w:pPr>
       <w:r>
-        <w:t>If you have special login for users (</w:t>
-      </w:r>
-      <w:proofErr w:type="spellStart"/>
-      <w:r>
-        <w:t>eg</w:t>
-      </w:r>
-      <w:proofErr w:type="spellEnd"/>
-      <w:r>
-        <w:t>, an admin), write down login/password, so it can be used. If you do not want to write it in the documentation, just provide a separated file in your delivered zip file.</w:t>
+        <w:t>If you have special login for users (eg, an admin), write down login/password, so it can be used. If you do not want to write it in the documentation, just provide a separated file in your delivered zip file.</w:t>
       </w:r>
     </w:p>
     <w:p>
@@ -907,29 +686,13 @@
         </w:numPr>
       </w:pPr>
       <w:r>
-        <w:t xml:space="preserve">For each student, a brief description of your individual contributions to the project. Also make sure to specify your </w:t>
-      </w:r>
-      <w:proofErr w:type="spellStart"/>
-      <w:r>
-        <w:t>Git</w:t>
-      </w:r>
-      <w:proofErr w:type="spellEnd"/>
-      <w:r>
-        <w:t xml:space="preserve"> user</w:t>
+        <w:t>For each student, a brief description of your individual contributions to the project. Also make sure to specify your Git user</w:t>
       </w:r>
       <w:r>
         <w:t>-</w:t>
       </w:r>
       <w:r>
-        <w:t xml:space="preserve">names so examiners can verify what you wrote based on the </w:t>
-      </w:r>
-      <w:proofErr w:type="spellStart"/>
-      <w:r>
-        <w:t>Git</w:t>
-      </w:r>
-      <w:proofErr w:type="spellEnd"/>
-      <w:r>
-        <w:t xml:space="preserve"> history. Furthermore, make sure that, for each student, you specify which is the main </w:t>
+        <w:t xml:space="preserve">names so examiners can verify what you wrote based on the Git history. Furthermore, make sure that, for each student, you specify which is the main </w:t>
       </w:r>
       <w:r>
         <w:t xml:space="preserve">REST </w:t>
@@ -1004,51 +767,14 @@
         <w:t>zip</w:t>
       </w:r>
       <w:r>
-        <w:t xml:space="preserve"> (</w:t>
-      </w:r>
-      <w:proofErr w:type="spellStart"/>
-      <w:r>
-        <w:t>zip</w:t>
-      </w:r>
-      <w:proofErr w:type="spellEnd"/>
-      <w:r>
-        <w:t xml:space="preserve">, not </w:t>
-      </w:r>
-      <w:proofErr w:type="spellStart"/>
-      <w:r>
-        <w:t>rar</w:t>
-      </w:r>
-      <w:proofErr w:type="spellEnd"/>
-      <w:r>
-        <w:t xml:space="preserve"> or tar.gz files) all of your source code and </w:t>
-      </w:r>
-      <w:proofErr w:type="spellStart"/>
-      <w:r>
-        <w:t>Git</w:t>
-      </w:r>
-      <w:proofErr w:type="spellEnd"/>
-      <w:r>
-        <w:t xml:space="preserve"> history (i.e., the </w:t>
-      </w:r>
-      <w:proofErr w:type="gramStart"/>
-      <w:r>
-        <w:t>“</w:t>
+        <w:t xml:space="preserve"> (zip, not rar or tar.gz files) all of your source code and Git history (i.e., the “</w:t>
       </w:r>
       <w:r>
         <w:rPr>
           <w:i/>
         </w:rPr>
-        <w:t>.</w:t>
-      </w:r>
-      <w:proofErr w:type="spellStart"/>
-      <w:r>
-        <w:rPr>
-          <w:i/>
-        </w:rPr>
-        <w:t>git</w:t>
-      </w:r>
-      <w:proofErr w:type="spellEnd"/>
-      <w:proofErr w:type="gramEnd"/>
+        <w:t>.git</w:t>
+      </w:r>
       <w:r>
         <w:t>” folder). Once unzipped, an examiner should be able to build it with Maven and run it on his/her machine using Docker Compose.</w:t>
       </w:r>
@@ -1062,18 +788,10 @@
         <w:t>8</w:t>
       </w:r>
       <w:r>
-        <w:t xml:space="preserve">, </w:t>
-      </w:r>
-      <w:proofErr w:type="gramStart"/>
-      <w:r>
-        <w:t xml:space="preserve">Docker, </w:t>
-      </w:r>
-      <w:r>
-        <w:t xml:space="preserve"> Chrome</w:t>
-      </w:r>
-      <w:proofErr w:type="gramEnd"/>
-      <w:r>
-        <w:t xml:space="preserve"> Selenium Drivers, </w:t>
+        <w:t xml:space="preserve">, Docker, </w:t>
+      </w:r>
+      <w:r>
+        <w:t xml:space="preserve"> Chrome Selenium Drivers, </w:t>
       </w:r>
       <w:r>
         <w:t>NPM and Node. You must target JDK 8, and no other version.</w:t>
@@ -1137,15 +855,7 @@
     </w:p>
     <w:p>
       <w:r>
-        <w:t xml:space="preserve">The students have 2 months to complete the project. During such months, students will be busy also with other exams. This is known, and will be taken into account during the evaluation. However, if a group starts to work on the project only at the last moment (and this will be visible in the </w:t>
-      </w:r>
-      <w:proofErr w:type="spellStart"/>
-      <w:r>
-        <w:t>Git</w:t>
-      </w:r>
-      <w:proofErr w:type="spellEnd"/>
-      <w:r>
-        <w:t xml:space="preserve"> history, e.g., in the past I had groups that started just the day before the deadline…), that will not look so well for the evaluation, unless the project is good</w:t>
+        <w:t>The students have 2 months to complete the project. During such months, students will be busy also with other exams. This is known, and will be taken into account during the evaluation. However, if a group starts to work on the project only at the last moment (and this will be visible in the Git history, e.g., in the past I had groups that started just the day before the deadline…), that will not look so well for the evaluation, unless the project is good</w:t>
       </w:r>
       <w:r>
         <w:t xml:space="preserve"> (and a very good project started just at the last moment will raise a red flag for extra checks regarding cheating)</w:t>
@@ -1180,26 +890,10 @@
     </w:p>
     <w:p>
       <w:r>
-        <w:t xml:space="preserve">Note: if you </w:t>
-      </w:r>
-      <w:proofErr w:type="spellStart"/>
-      <w:r>
-        <w:t>copy&amp;paste</w:t>
-      </w:r>
-      <w:proofErr w:type="spellEnd"/>
-      <w:r>
-        <w:t xml:space="preserve"> a whole (or large parts of a) REST API from the course, that will not count among the 3 base REST APIs that each student must write by their-self. Example: you </w:t>
-      </w:r>
-      <w:r>
-        <w:t xml:space="preserve">might want to </w:t>
-      </w:r>
-      <w:proofErr w:type="spellStart"/>
-      <w:r>
-        <w:t>copy&amp;paste&amp;adapt</w:t>
-      </w:r>
-      <w:proofErr w:type="spellEnd"/>
-      <w:r>
-        <w:t xml:space="preserve"> the</w:t>
+        <w:t xml:space="preserve">Note: if you copy&amp;paste a whole (or large parts of a) REST API from the course, that will not count among the 3 base REST APIs that each student must write by their-self. Example: you </w:t>
+      </w:r>
+      <w:r>
+        <w:t>might want to copy&amp;paste&amp;adapt the</w:t>
       </w:r>
       <w:r>
         <w:t xml:space="preserve"> REST API dealing with users and authentication. You</w:t>
@@ -1268,15 +962,7 @@
         <w:t>S</w:t>
       </w:r>
       <w:r>
-        <w:t xml:space="preserve">ubmit your delivery as a </w:t>
-      </w:r>
-      <w:proofErr w:type="spellStart"/>
-      <w:r>
-        <w:t>rar</w:t>
-      </w:r>
-      <w:proofErr w:type="spellEnd"/>
-      <w:r>
-        <w:t xml:space="preserve"> file instead of a zip.</w:t>
+        <w:t>ubmit your delivery as a rar file instead of a zip.</w:t>
       </w:r>
     </w:p>
     <w:p>
@@ -1314,14 +1000,12 @@
       <w:r>
         <w:t>or “</w:t>
       </w:r>
-      <w:proofErr w:type="spellStart"/>
       <w:r>
         <w:rPr>
           <w:i/>
         </w:rPr>
         <w:t>node_modules</w:t>
       </w:r>
-      <w:proofErr w:type="spellEnd"/>
       <w:r>
         <w:t xml:space="preserve">” </w:t>
       </w:r>
@@ -1337,25 +1021,211 @@
       <w:r>
         <w:t>You really want to make sure to run a “</w:t>
       </w:r>
-      <w:proofErr w:type="spellStart"/>
       <w:r>
         <w:rPr>
           <w:i/>
         </w:rPr>
-        <w:t>mvn</w:t>
-      </w:r>
-      <w:proofErr w:type="spellEnd"/>
+        <w:t>mvn clean</w:t>
+      </w:r>
+      <w:r>
+        <w:t>” before submitting</w:t>
+      </w:r>
+      <w:r>
+        <w:t xml:space="preserve"> and preparing the zip file</w:t>
+      </w:r>
+      <w:r>
+        <w:t>.</w:t>
+      </w:r>
+    </w:p>
+    <w:p>
+      <w:pPr>
+        <w:pStyle w:val="ListParagraph"/>
+        <w:numPr>
+          <w:ilvl w:val="0"/>
+          <w:numId w:val="6"/>
+        </w:numPr>
+      </w:pPr>
+      <w:r>
+        <w:t>Not including the Git history “</w:t>
+      </w:r>
       <w:r>
         <w:rPr>
           <w:i/>
         </w:rPr>
-        <w:t xml:space="preserve"> clean</w:t>
-      </w:r>
-      <w:r>
-        <w:t>” before submitting</w:t>
-      </w:r>
-      <w:r>
-        <w:t xml:space="preserve"> and preparing the zip file</w:t>
+        <w:t>.git”</w:t>
+      </w:r>
+      <w:r>
+        <w:t xml:space="preserve"> as part of the delivered zip file.</w:t>
+      </w:r>
+      <w:bookmarkStart w:id="0" w:name="_GoBack"/>
+      <w:bookmarkEnd w:id="0"/>
+    </w:p>
+    <w:p>
+      <w:pPr>
+        <w:pStyle w:val="ListParagraph"/>
+        <w:numPr>
+          <w:ilvl w:val="0"/>
+          <w:numId w:val="6"/>
+        </w:numPr>
+      </w:pPr>
+      <w:r>
+        <w:t>S</w:t>
+      </w:r>
+      <w:r>
+        <w:t xml:space="preserve">ubmit in a group that is not composed of 3 students, unless you had </w:t>
+      </w:r>
+      <w:r>
+        <w:rPr>
+          <w:b/>
+        </w:rPr>
+        <w:t>formal</w:t>
+      </w:r>
+      <w:r>
+        <w:t xml:space="preserve"> approval from the lecturer.</w:t>
+      </w:r>
+    </w:p>
+    <w:p>
+      <w:pPr>
+        <w:pStyle w:val="ListParagraph"/>
+      </w:pPr>
+    </w:p>
+    <w:p>
+      <w:r>
+        <w:t xml:space="preserve">Easy ways to get your grade </w:t>
+      </w:r>
+      <w:r>
+        <w:rPr>
+          <w:b/>
+        </w:rPr>
+        <w:t>strongly</w:t>
+      </w:r>
+      <w:r>
+        <w:t xml:space="preserve"> reduced (but not necessarily an </w:t>
+      </w:r>
+      <w:r>
+        <w:rPr>
+          <w:b/>
+        </w:rPr>
+        <w:t>F</w:t>
+      </w:r>
+      <w:r>
+        <w:t>):</w:t>
+      </w:r>
+    </w:p>
+    <w:p>
+      <w:pPr>
+        <w:pStyle w:val="ListParagraph"/>
+        <w:numPr>
+          <w:ilvl w:val="0"/>
+          <w:numId w:val="7"/>
+        </w:numPr>
+      </w:pPr>
+      <w:r>
+        <w:t>Submit code that does not compile. (You might be surprised of how often this happens</w:t>
+      </w:r>
+      <w:r>
+        <w:t xml:space="preserve"> in students’ submissions</w:t>
+      </w:r>
+      <w:r>
+        <w:t>…)</w:t>
+      </w:r>
+    </w:p>
+    <w:p>
+      <w:pPr>
+        <w:pStyle w:val="ListParagraph"/>
+        <w:numPr>
+          <w:ilvl w:val="0"/>
+          <w:numId w:val="7"/>
+        </w:numPr>
+      </w:pPr>
+      <w:r>
+        <w:t>If you d</w:t>
+      </w:r>
+      <w:r>
+        <w:t>o not provide a “</w:t>
+      </w:r>
+      <w:r>
+        <w:rPr>
+          <w:i/>
+        </w:rPr>
+        <w:t>readme.md</w:t>
+      </w:r>
+      <w:r>
+        <w:t>” at all.</w:t>
+      </w:r>
+    </w:p>
+    <w:p>
+      <w:pPr>
+        <w:pStyle w:val="ListParagraph"/>
+        <w:numPr>
+          <w:ilvl w:val="0"/>
+          <w:numId w:val="7"/>
+        </w:numPr>
+      </w:pPr>
+      <w:r>
+        <w:lastRenderedPageBreak/>
+        <w:t>Skip/miss any of the instructions in this document.</w:t>
+      </w:r>
+    </w:p>
+    <w:p>
+      <w:pPr>
+        <w:pStyle w:val="ListParagraph"/>
+      </w:pPr>
+    </w:p>
+    <w:p>
+      <w:r>
+        <w:rPr>
+          <w:b/>
+        </w:rPr>
+        <w:t>Necessary</w:t>
+      </w:r>
+      <w:r>
+        <w:t xml:space="preserve"> </w:t>
+      </w:r>
+      <w:r>
+        <w:t>but</w:t>
+      </w:r>
+      <w:r>
+        <w:rPr>
+          <w:b/>
+        </w:rPr>
+        <w:t xml:space="preserve"> not sufficient</w:t>
+      </w:r>
+      <w:r>
+        <w:t xml:space="preserve"> requirement </w:t>
+      </w:r>
+      <w:r>
+        <w:rPr>
+          <w:i/>
+        </w:rPr>
+        <w:t>for each student</w:t>
+      </w:r>
+      <w:r>
+        <w:t xml:space="preserve"> to get at least an </w:t>
+      </w:r>
+      <w:r>
+        <w:rPr>
+          <w:b/>
+        </w:rPr>
+        <w:t>E</w:t>
+      </w:r>
+      <w:r>
+        <w:t xml:space="preserve"> mark is:</w:t>
+      </w:r>
+    </w:p>
+    <w:p>
+      <w:pPr>
+        <w:pStyle w:val="ListParagraph"/>
+        <w:numPr>
+          <w:ilvl w:val="0"/>
+          <w:numId w:val="4"/>
+        </w:numPr>
+      </w:pPr>
+      <w:r>
+        <w:t>Write one REST API using Spring</w:t>
+      </w:r>
+      <w:r>
+        <w:t>Boot and Kotlin</w:t>
       </w:r>
       <w:r>
         <w:t>.</w:t>
@@ -1366,408 +1236,200 @@
         <w:pStyle w:val="ListParagraph"/>
         <w:numPr>
           <w:ilvl w:val="0"/>
-          <w:numId w:val="6"/>
-        </w:numPr>
-      </w:pPr>
-      <w:r>
-        <w:t>S</w:t>
-      </w:r>
-      <w:r>
-        <w:t xml:space="preserve">ubmit in a group that is not composed of 3 students, unless you had </w:t>
+          <w:numId w:val="4"/>
+        </w:numPr>
+      </w:pPr>
+      <w:r>
+        <w:t>Have at least one endpoint per main HTTP method, i</w:t>
+      </w:r>
+      <w:r>
+        <w:t>.</w:t>
+      </w:r>
+      <w:r>
+        <w:t>e</w:t>
+      </w:r>
+      <w:r>
+        <w:t>.</w:t>
+      </w:r>
+      <w:r>
+        <w:t>, GET, POST, PUT, PATCH and DELETE.</w:t>
+      </w:r>
+    </w:p>
+    <w:p>
+      <w:pPr>
+        <w:pStyle w:val="ListParagraph"/>
+        <w:numPr>
+          <w:ilvl w:val="0"/>
+          <w:numId w:val="4"/>
+        </w:numPr>
+      </w:pPr>
+      <w:r>
+        <w:t xml:space="preserve">PATCH must use the </w:t>
+      </w:r>
+      <w:r>
+        <w:t>JSON Merge Patch</w:t>
+      </w:r>
+      <w:r>
+        <w:t xml:space="preserve"> format.</w:t>
+      </w:r>
+    </w:p>
+    <w:p>
+      <w:pPr>
+        <w:pStyle w:val="ListParagraph"/>
+        <w:numPr>
+          <w:ilvl w:val="0"/>
+          <w:numId w:val="4"/>
+        </w:numPr>
+      </w:pPr>
+      <w:r>
+        <w:t>Each endpoint</w:t>
+      </w:r>
+      <w:r>
+        <w:t xml:space="preserve"> </w:t>
+      </w:r>
+      <w:r>
+        <w:t>must</w:t>
+      </w:r>
+      <w:r>
+        <w:t xml:space="preserve"> use Wrapped Responses.</w:t>
+      </w:r>
+    </w:p>
+    <w:p>
+      <w:pPr>
+        <w:pStyle w:val="ListParagraph"/>
+        <w:numPr>
+          <w:ilvl w:val="0"/>
+          <w:numId w:val="4"/>
+        </w:numPr>
+      </w:pPr>
+      <w:r>
+        <w:t>Endpoints returning collections of data must use Pagination, unless you can</w:t>
+      </w:r>
+      <w:r>
+        <w:t xml:space="preserve"> convincedly</w:t>
+      </w:r>
+      <w:r>
+        <w:t xml:space="preserve"> argue (in code comments) that they do not deal with large quantity of data, and the size is always small and bounded. Example: an endpoint that returns the top 10 players in a leader-board for a game does not need to use Pagination.</w:t>
+      </w:r>
+    </w:p>
+    <w:p>
+      <w:pPr>
+        <w:pStyle w:val="ListParagraph"/>
+        <w:numPr>
+          <w:ilvl w:val="0"/>
+          <w:numId w:val="4"/>
+        </w:numPr>
+      </w:pPr>
+      <w:r>
+        <w:t xml:space="preserve">Provide Swagger documentation for </w:t>
+      </w:r>
+      <w:r>
+        <w:rPr>
+          <w:i/>
+        </w:rPr>
+        <w:t>all</w:t>
+      </w:r>
+      <w:r>
+        <w:t xml:space="preserve"> your endpoints.</w:t>
+      </w:r>
+    </w:p>
+    <w:p>
+      <w:pPr>
+        <w:pStyle w:val="ListParagraph"/>
+        <w:numPr>
+          <w:ilvl w:val="0"/>
+          <w:numId w:val="4"/>
+        </w:numPr>
+      </w:pPr>
+      <w:r>
+        <w:t xml:space="preserve">Write at least one test with </w:t>
+      </w:r>
+      <w:r>
+        <w:rPr>
+          <w:i/>
+        </w:rPr>
+        <w:t>RestAssured</w:t>
+      </w:r>
+      <w:r>
+        <w:t xml:space="preserve"> per each endpoint.</w:t>
+      </w:r>
+      <w:r>
+        <w:t xml:space="preserve"> </w:t>
+      </w:r>
+    </w:p>
+    <w:p>
+      <w:pPr>
+        <w:pStyle w:val="ListParagraph"/>
+        <w:numPr>
+          <w:ilvl w:val="0"/>
+          <w:numId w:val="4"/>
+        </w:numPr>
+      </w:pPr>
+      <w:r>
+        <w:t>Add enough tests (unit or integration, it is up to you) such that, w</w:t>
+      </w:r>
+      <w:r>
+        <w:t xml:space="preserve">hen </w:t>
+      </w:r>
+      <w:r>
+        <w:t>they</w:t>
+      </w:r>
+      <w:r>
+        <w:t xml:space="preserve"> are run from IntelliJ, they should achieve at least a 70% code coverage.  </w:t>
+      </w:r>
+    </w:p>
+    <w:p>
+      <w:pPr>
+        <w:pStyle w:val="ListParagraph"/>
+        <w:numPr>
+          <w:ilvl w:val="0"/>
+          <w:numId w:val="4"/>
+        </w:numPr>
+      </w:pPr>
+      <w:r>
+        <w:t xml:space="preserve">If the service communicates with another </w:t>
+      </w:r>
+      <w:r>
+        <w:t>REST API</w:t>
+      </w:r>
+      <w:r>
+        <w:t xml:space="preserve">, you need to use WireMock in the </w:t>
+      </w:r>
+      <w:r>
+        <w:t xml:space="preserve">integration </w:t>
+      </w:r>
+      <w:r>
+        <w:t>tests to mock it.</w:t>
+      </w:r>
+    </w:p>
+    <w:p>
+      <w:pPr>
+        <w:pStyle w:val="ListParagraph"/>
+        <w:numPr>
+          <w:ilvl w:val="0"/>
+          <w:numId w:val="4"/>
+        </w:numPr>
+      </w:pPr>
+      <w:r>
+        <w:t xml:space="preserve">You </w:t>
       </w:r>
       <w:r>
         <w:rPr>
           <w:b/>
         </w:rPr>
-        <w:t>formal</w:t>
-      </w:r>
-      <w:r>
-        <w:t xml:space="preserve"> approval from the lecturer.</w:t>
-      </w:r>
-    </w:p>
-    <w:p>
-      <w:pPr>
-        <w:pStyle w:val="ListParagraph"/>
-      </w:pPr>
-    </w:p>
-    <w:p>
-      <w:r>
-        <w:t xml:space="preserve">Easy ways to get your grade </w:t>
-      </w:r>
-      <w:r>
-        <w:rPr>
-          <w:b/>
-        </w:rPr>
-        <w:t>strongly</w:t>
-      </w:r>
-      <w:r>
-        <w:t xml:space="preserve"> reduced (but not necessarily an </w:t>
-      </w:r>
-      <w:r>
-        <w:rPr>
-          <w:b/>
-        </w:rPr>
-        <w:t>F</w:t>
-      </w:r>
-      <w:r>
-        <w:t>):</w:t>
-      </w:r>
-    </w:p>
-    <w:p>
-      <w:pPr>
-        <w:pStyle w:val="ListParagraph"/>
-        <w:numPr>
-          <w:ilvl w:val="0"/>
-          <w:numId w:val="7"/>
-        </w:numPr>
-      </w:pPr>
-      <w:r>
-        <w:t>Submit code that does not compile. (You might be surprised of how often this happens</w:t>
-      </w:r>
-      <w:r>
-        <w:t xml:space="preserve"> in students’ submissions</w:t>
-      </w:r>
-      <w:r>
-        <w:t>…)</w:t>
-      </w:r>
-    </w:p>
-    <w:p>
-      <w:pPr>
-        <w:pStyle w:val="ListParagraph"/>
-        <w:numPr>
-          <w:ilvl w:val="0"/>
-          <w:numId w:val="7"/>
-        </w:numPr>
-      </w:pPr>
-      <w:r>
-        <w:t>If you d</w:t>
-      </w:r>
-      <w:r>
-        <w:t>o not provide a “</w:t>
+        <w:t>MUST</w:t>
+      </w:r>
+      <w:r>
+        <w:t xml:space="preserve"> provide a </w:t>
       </w:r>
       <w:r>
         <w:rPr>
           <w:i/>
         </w:rPr>
-        <w:t>readme.md</w:t>
-      </w:r>
-      <w:r>
-        <w:t>” at all.</w:t>
-      </w:r>
-    </w:p>
-    <w:p>
-      <w:pPr>
-        <w:pStyle w:val="ListParagraph"/>
-        <w:numPr>
-          <w:ilvl w:val="0"/>
-          <w:numId w:val="7"/>
-        </w:numPr>
-      </w:pPr>
-      <w:r>
-        <w:t>Skip/miss any of the instructions in this document.</w:t>
-      </w:r>
-    </w:p>
-    <w:p>
-      <w:pPr>
-        <w:pStyle w:val="ListParagraph"/>
-      </w:pPr>
-    </w:p>
-    <w:p>
-      <w:r>
-        <w:rPr>
-          <w:b/>
-        </w:rPr>
-        <w:t>Necessary</w:t>
-      </w:r>
-      <w:r>
-        <w:t xml:space="preserve"> </w:t>
-      </w:r>
-      <w:r>
-        <w:t>but</w:t>
-      </w:r>
-      <w:r>
-        <w:rPr>
-          <w:b/>
-        </w:rPr>
-        <w:t xml:space="preserve"> not sufficient</w:t>
-      </w:r>
-      <w:r>
-        <w:t xml:space="preserve"> requirement </w:t>
-      </w:r>
-      <w:r>
-        <w:rPr>
-          <w:i/>
-        </w:rPr>
-        <w:t>for each student</w:t>
-      </w:r>
-      <w:r>
-        <w:t xml:space="preserve"> to get at least an </w:t>
-      </w:r>
-      <w:r>
-        <w:rPr>
-          <w:b/>
-        </w:rPr>
-        <w:t>E</w:t>
-      </w:r>
-      <w:r>
-        <w:t xml:space="preserve"> mark is:</w:t>
-      </w:r>
-    </w:p>
-    <w:p>
-      <w:pPr>
-        <w:pStyle w:val="ListParagraph"/>
-        <w:numPr>
-          <w:ilvl w:val="0"/>
-          <w:numId w:val="4"/>
-        </w:numPr>
-      </w:pPr>
-      <w:r>
-        <w:t xml:space="preserve">Write one REST API using </w:t>
-      </w:r>
-      <w:proofErr w:type="spellStart"/>
-      <w:r>
-        <w:t>Spring</w:t>
-      </w:r>
-      <w:r>
-        <w:t>Boot</w:t>
-      </w:r>
-      <w:proofErr w:type="spellEnd"/>
-      <w:r>
-        <w:t xml:space="preserve"> and </w:t>
-      </w:r>
-      <w:proofErr w:type="spellStart"/>
-      <w:r>
-        <w:t>Kotlin</w:t>
-      </w:r>
-      <w:proofErr w:type="spellEnd"/>
-      <w:r>
-        <w:t>.</w:t>
-      </w:r>
-    </w:p>
-    <w:p>
-      <w:pPr>
-        <w:pStyle w:val="ListParagraph"/>
-        <w:numPr>
-          <w:ilvl w:val="0"/>
-          <w:numId w:val="4"/>
-        </w:numPr>
-      </w:pPr>
-      <w:r>
-        <w:t>Have at least one endpoint per main HTTP method, i</w:t>
-      </w:r>
-      <w:r>
-        <w:t>.</w:t>
-      </w:r>
-      <w:r>
-        <w:t>e</w:t>
-      </w:r>
-      <w:r>
-        <w:t>.</w:t>
-      </w:r>
-      <w:r>
-        <w:t>, GET, POST, PUT, PATCH and DELETE.</w:t>
-      </w:r>
-    </w:p>
-    <w:p>
-      <w:pPr>
-        <w:pStyle w:val="ListParagraph"/>
-        <w:numPr>
-          <w:ilvl w:val="0"/>
-          <w:numId w:val="4"/>
-        </w:numPr>
-      </w:pPr>
-      <w:r>
-        <w:t xml:space="preserve">PATCH must use the </w:t>
-      </w:r>
-      <w:r>
-        <w:t>JSON Merge Patch</w:t>
-      </w:r>
-      <w:r>
-        <w:t xml:space="preserve"> format.</w:t>
-      </w:r>
-    </w:p>
-    <w:p>
-      <w:pPr>
-        <w:pStyle w:val="ListParagraph"/>
-        <w:numPr>
-          <w:ilvl w:val="0"/>
-          <w:numId w:val="4"/>
-        </w:numPr>
-      </w:pPr>
-      <w:r>
-        <w:t>Each endpoint</w:t>
-      </w:r>
-      <w:r>
-        <w:t xml:space="preserve"> </w:t>
-      </w:r>
-      <w:r>
-        <w:t>must</w:t>
-      </w:r>
-      <w:r>
-        <w:t xml:space="preserve"> use Wrapped Responses.</w:t>
-      </w:r>
-    </w:p>
-    <w:p>
-      <w:pPr>
-        <w:pStyle w:val="ListParagraph"/>
-        <w:numPr>
-          <w:ilvl w:val="0"/>
-          <w:numId w:val="4"/>
-        </w:numPr>
-      </w:pPr>
-      <w:r>
-        <w:t>Endpoints returning collections of data must use Pagination, unless you can</w:t>
-      </w:r>
-      <w:r>
-        <w:t xml:space="preserve"> </w:t>
-      </w:r>
-      <w:proofErr w:type="spellStart"/>
-      <w:r>
-        <w:t>convincedly</w:t>
-      </w:r>
-      <w:proofErr w:type="spellEnd"/>
-      <w:r>
-        <w:t xml:space="preserve"> argue (in code comments) that they do not deal with large quantity of data, and the size is always small and bounded. Example: an endpoint that returns the top 10 players in a leader-board for a game does not need to use Pagination.</w:t>
-      </w:r>
-    </w:p>
-    <w:p>
-      <w:pPr>
-        <w:pStyle w:val="ListParagraph"/>
-        <w:numPr>
-          <w:ilvl w:val="0"/>
-          <w:numId w:val="4"/>
-        </w:numPr>
-      </w:pPr>
-      <w:r>
-        <w:t xml:space="preserve">Provide Swagger documentation for </w:t>
-      </w:r>
-      <w:r>
-        <w:rPr>
-          <w:i/>
-        </w:rPr>
-        <w:t>all</w:t>
-      </w:r>
-      <w:r>
-        <w:t xml:space="preserve"> your endpoints.</w:t>
-      </w:r>
-    </w:p>
-    <w:p>
-      <w:pPr>
-        <w:pStyle w:val="ListParagraph"/>
-        <w:numPr>
-          <w:ilvl w:val="0"/>
-          <w:numId w:val="4"/>
-        </w:numPr>
-      </w:pPr>
-      <w:r>
-        <w:t xml:space="preserve">Write at least one test with </w:t>
-      </w:r>
-      <w:proofErr w:type="spellStart"/>
-      <w:r>
-        <w:rPr>
-          <w:i/>
-        </w:rPr>
-        <w:t>RestAssured</w:t>
-      </w:r>
-      <w:proofErr w:type="spellEnd"/>
-      <w:r>
-        <w:t xml:space="preserve"> per each endpoint.</w:t>
-      </w:r>
-      <w:r>
-        <w:t xml:space="preserve"> </w:t>
-      </w:r>
-    </w:p>
-    <w:p>
-      <w:pPr>
-        <w:pStyle w:val="ListParagraph"/>
-        <w:numPr>
-          <w:ilvl w:val="0"/>
-          <w:numId w:val="4"/>
-        </w:numPr>
-      </w:pPr>
-      <w:r>
-        <w:t>Add enough tests (unit or integration, it is up to you) such that, w</w:t>
-      </w:r>
-      <w:r>
-        <w:t xml:space="preserve">hen </w:t>
-      </w:r>
-      <w:r>
-        <w:t>they</w:t>
-      </w:r>
-      <w:r>
-        <w:t xml:space="preserve"> are run from IntelliJ, they should achieve at least a 70% code coverage.  </w:t>
-      </w:r>
-    </w:p>
-    <w:p>
-      <w:pPr>
-        <w:pStyle w:val="ListParagraph"/>
-        <w:numPr>
-          <w:ilvl w:val="0"/>
-          <w:numId w:val="4"/>
-        </w:numPr>
-      </w:pPr>
-      <w:r>
-        <w:t xml:space="preserve">If the service communicates with another </w:t>
-      </w:r>
-      <w:r>
-        <w:t>REST API</w:t>
-      </w:r>
-      <w:r>
-        <w:t xml:space="preserve">, you need to use </w:t>
-      </w:r>
-      <w:proofErr w:type="spellStart"/>
-      <w:r>
-        <w:t>WireMock</w:t>
-      </w:r>
-      <w:proofErr w:type="spellEnd"/>
-      <w:r>
-        <w:t xml:space="preserve"> in the </w:t>
-      </w:r>
-      <w:r>
-        <w:t xml:space="preserve">integration </w:t>
-      </w:r>
-      <w:r>
-        <w:t>tests to mock it.</w:t>
-      </w:r>
-    </w:p>
-    <w:p>
-      <w:pPr>
-        <w:pStyle w:val="ListParagraph"/>
-        <w:numPr>
-          <w:ilvl w:val="0"/>
-          <w:numId w:val="4"/>
-        </w:numPr>
-      </w:pPr>
-      <w:r>
-        <w:t xml:space="preserve">You </w:t>
-      </w:r>
-      <w:r>
-        <w:rPr>
-          <w:b/>
-        </w:rPr>
-        <w:t>MUST</w:t>
-      </w:r>
-      <w:r>
-        <w:t xml:space="preserve"> provide a </w:t>
-      </w:r>
-      <w:proofErr w:type="spellStart"/>
-      <w:r>
-        <w:rPr>
-          <w:i/>
-        </w:rPr>
         <w:t>LocalApplicationRunner</w:t>
       </w:r>
-      <w:proofErr w:type="spellEnd"/>
-      <w:r>
-        <w:t xml:space="preserve"> in the test folder which is able to run the REST API independently from the whole </w:t>
-      </w:r>
-      <w:proofErr w:type="spellStart"/>
-      <w:r>
-        <w:t>microservice</w:t>
-      </w:r>
-      <w:proofErr w:type="spellEnd"/>
-      <w:r>
-        <w:t xml:space="preserve">. If such REST API depends on external services (e.g., Eureka), those communications can be deactivated or mocked out (or simply live with the fact that some, but not all, endpoints will not work). It is </w:t>
+      <w:r>
+        <w:t xml:space="preserve"> in the test folder which is able to run the REST API independently from the whole microservice. If such REST API depends on external services (e.g., Eureka), those communications can be deactivated or mocked out (or simply live with the fact that some, but not all, endpoints will not work). It is </w:t>
       </w:r>
       <w:r>
         <w:rPr>
@@ -1830,15 +1492,7 @@
         </w:numPr>
       </w:pPr>
       <w:r>
-        <w:t xml:space="preserve">Configure Maven to build a self-executable </w:t>
-      </w:r>
-      <w:proofErr w:type="spellStart"/>
-      <w:r>
-        <w:t>uber</w:t>
-      </w:r>
-      <w:proofErr w:type="spellEnd"/>
-      <w:r>
-        <w:t>/fat jar for the service.</w:t>
+        <w:t>Configure Maven to build a self-executable uber/fat jar for the service.</w:t>
       </w:r>
     </w:p>
     <w:p>
@@ -1904,15 +1558,7 @@
         </w:numPr>
       </w:pPr>
       <w:r>
-        <w:t xml:space="preserve">Your </w:t>
-      </w:r>
-      <w:proofErr w:type="spellStart"/>
-      <w:r>
-        <w:t>microservices</w:t>
-      </w:r>
-      <w:proofErr w:type="spellEnd"/>
-      <w:r>
-        <w:t xml:space="preserve"> </w:t>
+        <w:t xml:space="preserve">Your microservices </w:t>
       </w:r>
       <w:r>
         <w:t>must</w:t>
@@ -2023,15 +1669,7 @@
         <w:t xml:space="preserve">for each REST API </w:t>
       </w:r>
       <w:r>
-        <w:t xml:space="preserve">using Docker-Compose starting the whole </w:t>
-      </w:r>
-      <w:proofErr w:type="spellStart"/>
-      <w:r>
-        <w:t>microservice</w:t>
-      </w:r>
-      <w:proofErr w:type="spellEnd"/>
-      <w:r>
-        <w:t>.</w:t>
+        <w:t>using Docker-Compose starting the whole microservice.</w:t>
       </w:r>
     </w:p>
     <w:p>
@@ -2051,418 +1689,357 @@
         <w:rPr>
           <w:b/>
         </w:rPr>
+        <w:t>Necessary</w:t>
+      </w:r>
+      <w:r>
+        <w:t xml:space="preserve"> but </w:t>
+      </w:r>
+      <w:r>
+        <w:rPr>
+          <w:b/>
+        </w:rPr>
+        <w:t>not sufficient</w:t>
+      </w:r>
+      <w:r>
+        <w:t xml:space="preserve"> requirements</w:t>
+      </w:r>
+      <w:r>
+        <w:t xml:space="preserve"> for the group</w:t>
+      </w:r>
+      <w:r>
+        <w:t xml:space="preserve"> to get at least a </w:t>
+      </w:r>
+      <w:r>
+        <w:rPr>
+          <w:b/>
+        </w:rPr>
+        <w:t>C</w:t>
+      </w:r>
+      <w:r>
+        <w:t>:</w:t>
+      </w:r>
+    </w:p>
+    <w:p>
+      <w:pPr>
+        <w:pStyle w:val="ListParagraph"/>
+        <w:numPr>
+          <w:ilvl w:val="0"/>
+          <w:numId w:val="11"/>
+        </w:numPr>
+      </w:pPr>
+      <w:r>
+        <w:t>You must provide a frontend for your application. You can choose whatever framework you want, although React in NodeJS is the recommended one.</w:t>
+      </w:r>
+    </w:p>
+    <w:p>
+      <w:pPr>
+        <w:pStyle w:val="ListParagraph"/>
+        <w:numPr>
+          <w:ilvl w:val="0"/>
+          <w:numId w:val="11"/>
+        </w:numPr>
+      </w:pPr>
+      <w:r>
+        <w:t>The REST APIs will be evaluated in isolation, but, to evaluate your whole microservice, the frontend is going to play a major role for the examiners. You need to make sure that all the major features in your application are executable from the frontend.</w:t>
+      </w:r>
+    </w:p>
+    <w:p>
+      <w:pPr>
+        <w:pStyle w:val="ListParagraph"/>
+        <w:numPr>
+          <w:ilvl w:val="0"/>
+          <w:numId w:val="11"/>
+        </w:numPr>
+      </w:pPr>
+      <w:r>
+        <w:t xml:space="preserve">Note: there is no requirement on the </w:t>
+      </w:r>
+      <w:r>
+        <w:rPr>
+          <w:i/>
+        </w:rPr>
+        <w:t>design</w:t>
+      </w:r>
+      <w:r>
+        <w:t xml:space="preserve"> of the page</w:t>
+      </w:r>
+      <w:r>
+        <w:t>s</w:t>
+      </w:r>
+      <w:r>
+        <w:t xml:space="preserve">. However, a bit of CSS to make the pages look </w:t>
+      </w:r>
+      <w:r>
+        <w:t xml:space="preserve">a </w:t>
+      </w:r>
+      <w:r>
+        <w:t xml:space="preserve">bit nicer will be appreciated and positively evaluated.  </w:t>
+      </w:r>
+    </w:p>
+    <w:p>
+      <w:pPr>
+        <w:rPr>
+          <w:b/>
+        </w:rPr>
+      </w:pPr>
+    </w:p>
+    <w:p>
+      <w:r>
+        <w:rPr>
+          <w:b/>
+        </w:rPr>
+        <w:t>Necessary</w:t>
+      </w:r>
+      <w:r>
+        <w:t xml:space="preserve"> but </w:t>
+      </w:r>
+      <w:r>
+        <w:rPr>
+          <w:b/>
+        </w:rPr>
+        <w:t>not sufficient</w:t>
+      </w:r>
+      <w:r>
+        <w:t xml:space="preserve"> requirements</w:t>
+      </w:r>
+      <w:r>
+        <w:t xml:space="preserve"> for the group</w:t>
+      </w:r>
+      <w:r>
+        <w:t xml:space="preserve"> to get at least a </w:t>
+      </w:r>
+      <w:r>
+        <w:rPr>
+          <w:b/>
+        </w:rPr>
+        <w:t>B</w:t>
+      </w:r>
+      <w:r>
+        <w:t>:</w:t>
+      </w:r>
+    </w:p>
+    <w:p>
+      <w:pPr>
+        <w:pStyle w:val="ListParagraph"/>
+        <w:numPr>
+          <w:ilvl w:val="0"/>
+          <w:numId w:val="9"/>
+        </w:numPr>
+      </w:pPr>
+      <w:r>
+        <w:t xml:space="preserve">You need to have security mechanisms in place to protect your REST APIs (eg distributed session-based authentication with Redis). </w:t>
+      </w:r>
+      <w:r>
+        <w:t xml:space="preserve"> The frontend must have mechanisms to signin/signup a user.</w:t>
+      </w:r>
+    </w:p>
+    <w:p>
+      <w:pPr>
+        <w:pStyle w:val="ListParagraph"/>
+        <w:numPr>
+          <w:ilvl w:val="0"/>
+          <w:numId w:val="9"/>
+        </w:numPr>
+      </w:pPr>
+      <w:r>
+        <w:t>You need at least one communication relying on AMQP.</w:t>
+      </w:r>
+    </w:p>
+    <w:p/>
+    <w:p>
+      <w:r>
+        <w:rPr>
+          <w:i/>
+        </w:rPr>
+        <w:t>Nice to have</w:t>
+      </w:r>
+      <w:r>
+        <w:t xml:space="preserve"> (but </w:t>
+      </w:r>
+      <w:r>
+        <w:rPr>
+          <w:b/>
+        </w:rPr>
+        <w:t>not necessary</w:t>
+      </w:r>
+      <w:r>
+        <w:t xml:space="preserve">) for </w:t>
+      </w:r>
+      <w:r>
+        <w:rPr>
+          <w:b/>
+        </w:rPr>
+        <w:t>A</w:t>
+      </w:r>
+      <w:r>
+        <w:t xml:space="preserve"> grades:</w:t>
+      </w:r>
+    </w:p>
+    <w:p>
+      <w:pPr>
+        <w:pStyle w:val="ListParagraph"/>
+        <w:numPr>
+          <w:ilvl w:val="0"/>
+          <w:numId w:val="10"/>
+        </w:numPr>
+      </w:pPr>
+      <w:r>
+        <w:t>Deployment on a cloud-service (</w:t>
+      </w:r>
+      <w:r>
+        <w:t>e.g., AWS or Google Cloud</w:t>
+      </w:r>
+      <w:r>
+        <w:t>).</w:t>
+      </w:r>
+    </w:p>
+    <w:p>
+      <w:pPr>
+        <w:pStyle w:val="ListParagraph"/>
+        <w:numPr>
+          <w:ilvl w:val="0"/>
+          <w:numId w:val="10"/>
+        </w:numPr>
+      </w:pPr>
+      <w:r>
+        <w:t>Selenium tests with Page Objects for all the major features in your application.</w:t>
+      </w:r>
+    </w:p>
+    <w:p>
+      <w:pPr>
+        <w:pStyle w:val="ListParagraph"/>
+        <w:numPr>
+          <w:ilvl w:val="0"/>
+          <w:numId w:val="10"/>
+        </w:numPr>
+      </w:pPr>
+      <w:r>
+        <w:t xml:space="preserve">Besides the required REST APIs, also have GraphQL ones. </w:t>
+      </w:r>
+    </w:p>
+    <w:p/>
+    <w:p>
+      <w:pPr>
+        <w:pStyle w:val="Heading1"/>
+      </w:pPr>
+      <w:r>
+        <w:t>Application Topic</w:t>
+      </w:r>
+    </w:p>
+    <w:p/>
+    <w:p>
+      <w:r>
+        <w:t xml:space="preserve">The application topic for </w:t>
+      </w:r>
+      <w:r>
+        <w:t xml:space="preserve">this mock exam is </w:t>
+      </w:r>
+      <w:r>
+        <w:t xml:space="preserve">about </w:t>
+      </w:r>
+      <w:r>
+        <w:t>the trading of used books in a university. The application should show a list of books used in different courses at the university. A logged in user should be able to mark if s/he has a given book and s/he is willing to sell it. A logged in user should be able to express interest (e.g., by sending a message) in the buying of specific books.</w:t>
+      </w:r>
+    </w:p>
+    <w:p>
+      <w:r>
+        <w:t>Possible web services:</w:t>
+      </w:r>
+    </w:p>
+    <w:p>
+      <w:pPr>
+        <w:pStyle w:val="ListParagraph"/>
+        <w:numPr>
+          <w:ilvl w:val="0"/>
+          <w:numId w:val="12"/>
+        </w:numPr>
+      </w:pPr>
+      <w:r>
+        <w:t xml:space="preserve">Handling of book details: e.g., title, authors, </w:t>
+      </w:r>
+      <w:r>
+        <w:t xml:space="preserve">and </w:t>
+      </w:r>
+      <w:r>
+        <w:t>year of publications. Likely only administrators should be ab</w:t>
+      </w:r>
+      <w:r>
+        <w:t>le to edit such</w:t>
+      </w:r>
+      <w:r>
+        <w:t xml:space="preserve"> data and register new books.</w:t>
+      </w:r>
+    </w:p>
+    <w:p>
+      <w:pPr>
+        <w:pStyle w:val="ListParagraph"/>
+        <w:numPr>
+          <w:ilvl w:val="0"/>
+          <w:numId w:val="12"/>
+        </w:numPr>
+      </w:pPr>
+      <w:r>
+        <w:t>User authentication (basic id and password).</w:t>
+      </w:r>
+    </w:p>
+    <w:p>
+      <w:pPr>
+        <w:pStyle w:val="ListParagraph"/>
+        <w:numPr>
+          <w:ilvl w:val="0"/>
+          <w:numId w:val="12"/>
+        </w:numPr>
+      </w:pPr>
+      <w:r>
+        <w:t>User details, including which books s/he has registered to sell.</w:t>
+      </w:r>
+    </w:p>
+    <w:p>
+      <w:pPr>
+        <w:pStyle w:val="ListParagraph"/>
+        <w:numPr>
+          <w:ilvl w:val="0"/>
+          <w:numId w:val="12"/>
+        </w:numPr>
+      </w:pPr>
+      <w:r>
+        <w:t>A discussion forum.</w:t>
+      </w:r>
+    </w:p>
+    <w:p>
+      <w:pPr>
+        <w:pStyle w:val="ListParagraph"/>
+        <w:numPr>
+          <w:ilvl w:val="0"/>
+          <w:numId w:val="12"/>
+        </w:numPr>
+      </w:pPr>
+      <w:r>
+        <w:t>Direct chat between two users (using WebSockets) when a buyer wants to speak with a potential seller.</w:t>
+      </w:r>
+    </w:p>
+    <w:p>
+      <w:pPr>
+        <w:pStyle w:val="ListParagraph"/>
+        <w:numPr>
+          <w:ilvl w:val="0"/>
+          <w:numId w:val="12"/>
+        </w:numPr>
+      </w:pPr>
+      <w:r>
+        <w:t>Auction house.</w:t>
+      </w:r>
+    </w:p>
+    <w:p>
+      <w:pPr>
+        <w:pStyle w:val="ListParagraph"/>
+        <w:numPr>
+          <w:ilvl w:val="0"/>
+          <w:numId w:val="12"/>
+        </w:numPr>
+      </w:pPr>
+      <w:r>
         <w:lastRenderedPageBreak/>
-        <w:t>Necessary</w:t>
-      </w:r>
-      <w:r>
-        <w:t xml:space="preserve"> but </w:t>
-      </w:r>
-      <w:r>
-        <w:rPr>
-          <w:b/>
-        </w:rPr>
-        <w:t>not sufficient</w:t>
-      </w:r>
-      <w:r>
-        <w:t xml:space="preserve"> requirements</w:t>
-      </w:r>
-      <w:r>
-        <w:t xml:space="preserve"> for the group</w:t>
-      </w:r>
-      <w:r>
-        <w:t xml:space="preserve"> to get at least a </w:t>
-      </w:r>
-      <w:r>
-        <w:rPr>
-          <w:b/>
-        </w:rPr>
-        <w:t>C</w:t>
-      </w:r>
-      <w:r>
-        <w:t>:</w:t>
-      </w:r>
-    </w:p>
-    <w:p>
-      <w:pPr>
-        <w:pStyle w:val="ListParagraph"/>
-        <w:numPr>
-          <w:ilvl w:val="0"/>
-          <w:numId w:val="11"/>
-        </w:numPr>
-      </w:pPr>
-      <w:r>
-        <w:t xml:space="preserve">You must provide a frontend for your application. You can choose whatever framework you want, although React in </w:t>
-      </w:r>
-      <w:proofErr w:type="spellStart"/>
-      <w:r>
-        <w:t>NodeJS</w:t>
-      </w:r>
-      <w:proofErr w:type="spellEnd"/>
-      <w:r>
-        <w:t xml:space="preserve"> is the recommended one.</w:t>
-      </w:r>
-    </w:p>
-    <w:p>
-      <w:pPr>
-        <w:pStyle w:val="ListParagraph"/>
-        <w:numPr>
-          <w:ilvl w:val="0"/>
-          <w:numId w:val="11"/>
-        </w:numPr>
-      </w:pPr>
-      <w:r>
-        <w:t xml:space="preserve">The REST APIs will be evaluated in isolation, but, to evaluate your whole </w:t>
-      </w:r>
-      <w:proofErr w:type="spellStart"/>
-      <w:r>
-        <w:t>microservice</w:t>
-      </w:r>
-      <w:proofErr w:type="spellEnd"/>
-      <w:r>
-        <w:t>, the frontend is going to play a major role for the examiners. You need to make sure that all the major features in your application are executable from the frontend.</w:t>
-      </w:r>
-    </w:p>
-    <w:p>
-      <w:pPr>
-        <w:pStyle w:val="ListParagraph"/>
-        <w:numPr>
-          <w:ilvl w:val="0"/>
-          <w:numId w:val="11"/>
-        </w:numPr>
-      </w:pPr>
-      <w:r>
-        <w:t xml:space="preserve">Note: there is no requirement on the </w:t>
-      </w:r>
-      <w:r>
-        <w:rPr>
-          <w:i/>
-        </w:rPr>
-        <w:t>design</w:t>
-      </w:r>
-      <w:r>
-        <w:t xml:space="preserve"> of the page</w:t>
-      </w:r>
-      <w:r>
-        <w:t>s</w:t>
-      </w:r>
-      <w:r>
-        <w:t xml:space="preserve">. However, a bit of CSS to make the pages look </w:t>
-      </w:r>
-      <w:r>
-        <w:t xml:space="preserve">a </w:t>
-      </w:r>
-      <w:r>
-        <w:t xml:space="preserve">bit nicer will be appreciated and positively evaluated.  </w:t>
-      </w:r>
-    </w:p>
-    <w:p>
-      <w:pPr>
-        <w:rPr>
-          <w:b/>
-        </w:rPr>
-      </w:pPr>
-    </w:p>
-    <w:p>
-      <w:r>
-        <w:rPr>
-          <w:b/>
-        </w:rPr>
-        <w:t>Necessary</w:t>
-      </w:r>
-      <w:r>
-        <w:t xml:space="preserve"> but </w:t>
-      </w:r>
-      <w:r>
-        <w:rPr>
-          <w:b/>
-        </w:rPr>
-        <w:t>not sufficient</w:t>
-      </w:r>
-      <w:r>
-        <w:t xml:space="preserve"> requirements</w:t>
-      </w:r>
-      <w:r>
-        <w:t xml:space="preserve"> for the group</w:t>
-      </w:r>
-      <w:r>
-        <w:t xml:space="preserve"> to get at least a </w:t>
-      </w:r>
-      <w:r>
-        <w:rPr>
-          <w:b/>
-        </w:rPr>
-        <w:t>B</w:t>
-      </w:r>
-      <w:r>
-        <w:t>:</w:t>
-      </w:r>
-    </w:p>
-    <w:p>
-      <w:pPr>
-        <w:pStyle w:val="ListParagraph"/>
-        <w:numPr>
-          <w:ilvl w:val="0"/>
-          <w:numId w:val="9"/>
-        </w:numPr>
-      </w:pPr>
-      <w:r>
-        <w:t>You need to have security mechanisms in place to protect your REST APIs (</w:t>
-      </w:r>
-      <w:proofErr w:type="spellStart"/>
-      <w:r>
-        <w:t>eg</w:t>
-      </w:r>
-      <w:proofErr w:type="spellEnd"/>
-      <w:r>
-        <w:t xml:space="preserve"> distributed session-based authentication with </w:t>
-      </w:r>
-      <w:proofErr w:type="spellStart"/>
-      <w:r>
-        <w:t>Redis</w:t>
-      </w:r>
-      <w:proofErr w:type="spellEnd"/>
-      <w:r>
-        <w:t xml:space="preserve">). </w:t>
-      </w:r>
-      <w:r>
-        <w:t xml:space="preserve"> The frontend must have mechanisms to </w:t>
-      </w:r>
-      <w:proofErr w:type="spellStart"/>
-      <w:r>
-        <w:t>signin</w:t>
-      </w:r>
-      <w:proofErr w:type="spellEnd"/>
-      <w:r>
-        <w:t>/signup a user.</w:t>
-      </w:r>
-    </w:p>
-    <w:p>
-      <w:pPr>
-        <w:pStyle w:val="ListParagraph"/>
-        <w:numPr>
-          <w:ilvl w:val="0"/>
-          <w:numId w:val="9"/>
-        </w:numPr>
-      </w:pPr>
-      <w:r>
-        <w:t>You need at least one communication relying on AMQP.</w:t>
-      </w:r>
-    </w:p>
-    <w:p/>
-    <w:p>
-      <w:r>
-        <w:rPr>
-          <w:i/>
-        </w:rPr>
-        <w:t>Nice to have</w:t>
-      </w:r>
-      <w:r>
-        <w:t xml:space="preserve"> (but </w:t>
-      </w:r>
-      <w:r>
-        <w:rPr>
-          <w:b/>
-        </w:rPr>
-        <w:t>not necessary</w:t>
-      </w:r>
-      <w:r>
-        <w:t xml:space="preserve">) for </w:t>
-      </w:r>
-      <w:r>
-        <w:rPr>
-          <w:b/>
-        </w:rPr>
-        <w:t>A</w:t>
-      </w:r>
-      <w:r>
-        <w:t xml:space="preserve"> grades:</w:t>
-      </w:r>
-    </w:p>
-    <w:p>
-      <w:pPr>
-        <w:pStyle w:val="ListParagraph"/>
-        <w:numPr>
-          <w:ilvl w:val="0"/>
-          <w:numId w:val="10"/>
-        </w:numPr>
-      </w:pPr>
-      <w:r>
-        <w:t>Deployment on a cloud-service (</w:t>
-      </w:r>
-      <w:r>
-        <w:t>e.g., AWS or Google Cloud</w:t>
-      </w:r>
-      <w:r>
-        <w:t>).</w:t>
-      </w:r>
-    </w:p>
-    <w:p>
-      <w:pPr>
-        <w:pStyle w:val="ListParagraph"/>
-        <w:numPr>
-          <w:ilvl w:val="0"/>
-          <w:numId w:val="10"/>
-        </w:numPr>
-      </w:pPr>
-      <w:r>
-        <w:t>Selenium tests with Page Objects for all the major features in your application.</w:t>
-      </w:r>
-    </w:p>
-    <w:p>
-      <w:pPr>
-        <w:pStyle w:val="ListParagraph"/>
-        <w:numPr>
-          <w:ilvl w:val="0"/>
-          <w:numId w:val="10"/>
-        </w:numPr>
-      </w:pPr>
-      <w:r>
-        <w:t xml:space="preserve">Besides the required REST APIs, also have </w:t>
-      </w:r>
-      <w:proofErr w:type="spellStart"/>
-      <w:r>
-        <w:t>GraphQL</w:t>
-      </w:r>
-      <w:proofErr w:type="spellEnd"/>
-      <w:r>
-        <w:t xml:space="preserve"> ones. </w:t>
-      </w:r>
-    </w:p>
-    <w:p/>
-    <w:p>
-      <w:pPr>
-        <w:pStyle w:val="Heading1"/>
-      </w:pPr>
-      <w:r>
-        <w:t>Application Topic</w:t>
-      </w:r>
-    </w:p>
-    <w:p/>
-    <w:p>
-      <w:r>
-        <w:t xml:space="preserve">The application topic for </w:t>
-      </w:r>
-      <w:r>
-        <w:t xml:space="preserve">this mock exam is </w:t>
-      </w:r>
-      <w:r>
-        <w:t xml:space="preserve">about </w:t>
-      </w:r>
-      <w:r>
-        <w:t xml:space="preserve">the trading of used books in a university. The </w:t>
-      </w:r>
-      <w:bookmarkStart w:id="0" w:name="_GoBack"/>
-      <w:bookmarkEnd w:id="0"/>
-      <w:r>
-        <w:t>application should show a list of books used in different courses at the university. A logged in user should be able to mark if s/he has a given book and s/he is willing to sell it. A logged in user should be able to express interest (e.g., by sending a message) in the buying of specific books.</w:t>
-      </w:r>
-    </w:p>
-    <w:p>
-      <w:r>
-        <w:t>Possible web services:</w:t>
-      </w:r>
-    </w:p>
-    <w:p>
-      <w:pPr>
-        <w:pStyle w:val="ListParagraph"/>
-        <w:numPr>
-          <w:ilvl w:val="0"/>
-          <w:numId w:val="12"/>
-        </w:numPr>
-      </w:pPr>
-      <w:r>
-        <w:t xml:space="preserve">Handling of book details: e.g., title, authors, </w:t>
-      </w:r>
-      <w:r>
-        <w:t xml:space="preserve">and </w:t>
-      </w:r>
-      <w:r>
-        <w:t>year of publications. Likely only administrators should be ab</w:t>
-      </w:r>
-      <w:r>
-        <w:t>le to edit such</w:t>
-      </w:r>
-      <w:r>
-        <w:t xml:space="preserve"> data and register new books.</w:t>
-      </w:r>
-    </w:p>
-    <w:p>
-      <w:pPr>
-        <w:pStyle w:val="ListParagraph"/>
-        <w:numPr>
-          <w:ilvl w:val="0"/>
-          <w:numId w:val="12"/>
-        </w:numPr>
-      </w:pPr>
-      <w:r>
-        <w:t>User authentication (basic id and password).</w:t>
-      </w:r>
-    </w:p>
-    <w:p>
-      <w:pPr>
-        <w:pStyle w:val="ListParagraph"/>
-        <w:numPr>
-          <w:ilvl w:val="0"/>
-          <w:numId w:val="12"/>
-        </w:numPr>
-      </w:pPr>
-      <w:r>
-        <w:t>User details, including which books s/he has registered to sell.</w:t>
-      </w:r>
-    </w:p>
-    <w:p>
-      <w:pPr>
-        <w:pStyle w:val="ListParagraph"/>
-        <w:numPr>
-          <w:ilvl w:val="0"/>
-          <w:numId w:val="12"/>
-        </w:numPr>
-      </w:pPr>
-      <w:r>
-        <w:t>A discussion forum.</w:t>
-      </w:r>
-    </w:p>
-    <w:p>
-      <w:pPr>
-        <w:pStyle w:val="ListParagraph"/>
-        <w:numPr>
-          <w:ilvl w:val="0"/>
-          <w:numId w:val="12"/>
-        </w:numPr>
-      </w:pPr>
-      <w:r>
-        <w:t xml:space="preserve">Direct chat between two users (using </w:t>
-      </w:r>
-      <w:proofErr w:type="spellStart"/>
-      <w:r>
-        <w:t>WebSockets</w:t>
-      </w:r>
-      <w:proofErr w:type="spellEnd"/>
-      <w:r>
-        <w:t>) when a buyer wants to speak with a potential seller.</w:t>
-      </w:r>
-    </w:p>
-    <w:p>
-      <w:pPr>
-        <w:pStyle w:val="ListParagraph"/>
-        <w:numPr>
-          <w:ilvl w:val="0"/>
-          <w:numId w:val="12"/>
-        </w:numPr>
-      </w:pPr>
-      <w:r>
-        <w:t>Auction house.</w:t>
-      </w:r>
-    </w:p>
-    <w:p>
-      <w:pPr>
-        <w:pStyle w:val="ListParagraph"/>
-        <w:numPr>
-          <w:ilvl w:val="0"/>
-          <w:numId w:val="12"/>
-        </w:numPr>
-      </w:pPr>
-      <w:r>
         <w:t>Etc.</w:t>
       </w:r>
     </w:p>

</xml_diff>